<commit_message>
Planejamento e controle de sessao
Att do planejamento e o uma lógica para o controle de sessao controle de sessao
</commit_message>
<xml_diff>
--- a/planejamento/planejamento.docx
+++ b/planejamento/planejamento.docx
@@ -140,11 +140,13 @@
         </w:numPr>
         <w:rPr>
           <w:rFonts w:ascii="Arial" w:hAnsi="Arial" w:cs="Arial"/>
-        </w:rPr>
-      </w:pPr>
-      <w:r>
-        <w:rPr>
-          <w:rFonts w:ascii="Arial" w:hAnsi="Arial" w:cs="Arial"/>
+          <w:highlight w:val="green"/>
+        </w:rPr>
+      </w:pPr>
+      <w:r>
+        <w:rPr>
+          <w:rFonts w:ascii="Arial" w:hAnsi="Arial" w:cs="Arial"/>
+          <w:highlight w:val="green"/>
         </w:rPr>
         <w:t xml:space="preserve">Página Sobre com detalhes da empresa como fundação, </w:t>
       </w:r>
@@ -152,6 +154,7 @@
       <w:r>
         <w:rPr>
           <w:rFonts w:ascii="Arial" w:hAnsi="Arial" w:cs="Arial"/>
+          <w:highlight w:val="green"/>
         </w:rPr>
         <w:t>proprietários, etc.</w:t>
       </w:r>
@@ -159,6 +162,7 @@
       <w:r>
         <w:rPr>
           <w:rFonts w:ascii="Arial" w:hAnsi="Arial" w:cs="Arial"/>
+          <w:highlight w:val="green"/>
         </w:rPr>
         <w:t xml:space="preserve"> (0,5)</w:t>
       </w:r>
@@ -225,11 +229,13 @@
         </w:numPr>
         <w:rPr>
           <w:rFonts w:ascii="Arial" w:hAnsi="Arial" w:cs="Arial"/>
-        </w:rPr>
-      </w:pPr>
-      <w:r>
-        <w:rPr>
-          <w:rFonts w:ascii="Arial" w:hAnsi="Arial" w:cs="Arial"/>
+          <w:highlight w:val="green"/>
+        </w:rPr>
+      </w:pPr>
+      <w:r>
+        <w:rPr>
+          <w:rFonts w:ascii="Arial" w:hAnsi="Arial" w:cs="Arial"/>
+          <w:highlight w:val="green"/>
         </w:rPr>
         <w:t>Página principal, de apresentação da empresa, com informações gerais (login). (1,0)</w:t>
       </w:r>
@@ -493,27 +499,7 @@
           <w:sz w:val="24"/>
           <w:szCs w:val="24"/>
         </w:rPr>
-        <w:t xml:space="preserve"> (Fácil - Médio - </w:t>
-      </w:r>
-      <w:r>
-        <w:rPr>
-          <w:rFonts w:ascii="Arial" w:hAnsi="Arial" w:cs="Arial"/>
-          <w:b/>
-          <w:bCs/>
-          <w:sz w:val="24"/>
-          <w:szCs w:val="24"/>
-        </w:rPr>
-        <w:t>Difícil</w:t>
-      </w:r>
-      <w:r>
-        <w:rPr>
-          <w:rFonts w:ascii="Arial" w:hAnsi="Arial" w:cs="Arial"/>
-          <w:b/>
-          <w:bCs/>
-          <w:sz w:val="24"/>
-          <w:szCs w:val="24"/>
-        </w:rPr>
-        <w:t>)</w:t>
+        <w:t xml:space="preserve"> (Fácil - Médio - Difícil)</w:t>
       </w:r>
     </w:p>
     <w:p>
@@ -768,11 +754,13 @@
               <w:jc w:val="center"/>
               <w:rPr>
                 <w:rFonts w:ascii="Arial" w:hAnsi="Arial" w:cs="Arial"/>
-              </w:rPr>
-            </w:pPr>
-            <w:r>
-              <w:rPr>
-                <w:rFonts w:ascii="Arial" w:hAnsi="Arial" w:cs="Arial"/>
+                <w:highlight w:val="green"/>
+              </w:rPr>
+            </w:pPr>
+            <w:r>
+              <w:rPr>
+                <w:rFonts w:ascii="Arial" w:hAnsi="Arial" w:cs="Arial"/>
+                <w:highlight w:val="green"/>
               </w:rPr>
               <w:t>Página Sobre</w:t>
             </w:r>
@@ -787,11 +775,13 @@
               <w:jc w:val="center"/>
               <w:rPr>
                 <w:rFonts w:ascii="Arial" w:hAnsi="Arial" w:cs="Arial"/>
-              </w:rPr>
-            </w:pPr>
-            <w:r>
-              <w:rPr>
-                <w:rFonts w:ascii="Arial" w:hAnsi="Arial" w:cs="Arial"/>
+                <w:highlight w:val="green"/>
+              </w:rPr>
+            </w:pPr>
+            <w:r>
+              <w:rPr>
+                <w:rFonts w:ascii="Arial" w:hAnsi="Arial" w:cs="Arial"/>
+                <w:highlight w:val="green"/>
               </w:rPr>
               <w:t>NF</w:t>
             </w:r>
@@ -964,11 +954,13 @@
               <w:jc w:val="center"/>
               <w:rPr>
                 <w:rFonts w:ascii="Arial" w:hAnsi="Arial" w:cs="Arial"/>
-              </w:rPr>
-            </w:pPr>
-            <w:r>
-              <w:rPr>
-                <w:rFonts w:ascii="Arial" w:hAnsi="Arial" w:cs="Arial"/>
+                <w:highlight w:val="green"/>
+              </w:rPr>
+            </w:pPr>
+            <w:r>
+              <w:rPr>
+                <w:rFonts w:ascii="Arial" w:hAnsi="Arial" w:cs="Arial"/>
+                <w:highlight w:val="green"/>
               </w:rPr>
               <w:t>Página Principal</w:t>
             </w:r>
@@ -983,11 +975,13 @@
               <w:jc w:val="center"/>
               <w:rPr>
                 <w:rFonts w:ascii="Arial" w:hAnsi="Arial" w:cs="Arial"/>
-              </w:rPr>
-            </w:pPr>
-            <w:r>
-              <w:rPr>
-                <w:rFonts w:ascii="Arial" w:hAnsi="Arial" w:cs="Arial"/>
+                <w:highlight w:val="green"/>
+              </w:rPr>
+            </w:pPr>
+            <w:r>
+              <w:rPr>
+                <w:rFonts w:ascii="Arial" w:hAnsi="Arial" w:cs="Arial"/>
+                <w:highlight w:val="green"/>
               </w:rPr>
               <w:t>NF</w:t>
             </w:r>
@@ -1002,13 +996,21 @@
               <w:jc w:val="center"/>
               <w:rPr>
                 <w:rFonts w:ascii="Arial" w:hAnsi="Arial" w:cs="Arial"/>
-              </w:rPr>
-            </w:pPr>
-            <w:r>
-              <w:rPr>
-                <w:rFonts w:ascii="Arial" w:hAnsi="Arial" w:cs="Arial"/>
-              </w:rPr>
-              <w:t>Usuário - ADM</w:t>
+                <w:highlight w:val="green"/>
+              </w:rPr>
+            </w:pPr>
+            <w:r>
+              <w:rPr>
+                <w:rFonts w:ascii="Arial" w:hAnsi="Arial" w:cs="Arial"/>
+                <w:highlight w:val="green"/>
+              </w:rPr>
+              <w:t xml:space="preserve">Usuário - </w:t>
+            </w:r>
+            <w:r>
+              <w:rPr>
+                <w:rFonts w:ascii="Arial" w:hAnsi="Arial" w:cs="Arial"/>
+              </w:rPr>
+              <w:t>ADM</w:t>
             </w:r>
           </w:p>
         </w:tc>
@@ -1088,11 +1090,13 @@
               <w:jc w:val="center"/>
               <w:rPr>
                 <w:rFonts w:ascii="Arial" w:hAnsi="Arial" w:cs="Arial"/>
-              </w:rPr>
-            </w:pPr>
-            <w:r>
-              <w:rPr>
-                <w:rFonts w:ascii="Arial" w:hAnsi="Arial" w:cs="Arial"/>
+                <w:highlight w:val="green"/>
+              </w:rPr>
+            </w:pPr>
+            <w:r>
+              <w:rPr>
+                <w:rFonts w:ascii="Arial" w:hAnsi="Arial" w:cs="Arial"/>
+                <w:highlight w:val="green"/>
               </w:rPr>
               <w:t xml:space="preserve">Login </w:t>
             </w:r>
@@ -1100,6 +1104,7 @@
             <w:r>
               <w:rPr>
                 <w:rFonts w:ascii="Arial" w:hAnsi="Arial" w:cs="Arial"/>
+                <w:highlight w:val="green"/>
               </w:rPr>
               <w:t>User</w:t>
             </w:r>
@@ -1115,11 +1120,13 @@
               <w:jc w:val="center"/>
               <w:rPr>
                 <w:rFonts w:ascii="Arial" w:hAnsi="Arial" w:cs="Arial"/>
-              </w:rPr>
-            </w:pPr>
-            <w:r>
-              <w:rPr>
-                <w:rFonts w:ascii="Arial" w:hAnsi="Arial" w:cs="Arial"/>
+                <w:highlight w:val="green"/>
+              </w:rPr>
+            </w:pPr>
+            <w:r>
+              <w:rPr>
+                <w:rFonts w:ascii="Arial" w:hAnsi="Arial" w:cs="Arial"/>
+                <w:highlight w:val="green"/>
               </w:rPr>
               <w:t>NF</w:t>
             </w:r>
@@ -1134,11 +1141,13 @@
               <w:jc w:val="center"/>
               <w:rPr>
                 <w:rFonts w:ascii="Arial" w:hAnsi="Arial" w:cs="Arial"/>
-              </w:rPr>
-            </w:pPr>
-            <w:r>
-              <w:rPr>
-                <w:rFonts w:ascii="Arial" w:hAnsi="Arial" w:cs="Arial"/>
+                <w:highlight w:val="green"/>
+              </w:rPr>
+            </w:pPr>
+            <w:r>
+              <w:rPr>
+                <w:rFonts w:ascii="Arial" w:hAnsi="Arial" w:cs="Arial"/>
+                <w:highlight w:val="green"/>
               </w:rPr>
               <w:t>Usuário</w:t>
             </w:r>
@@ -1158,11 +1167,13 @@
               <w:jc w:val="center"/>
               <w:rPr>
                 <w:rFonts w:ascii="Arial" w:hAnsi="Arial" w:cs="Arial"/>
-              </w:rPr>
-            </w:pPr>
-            <w:r>
-              <w:rPr>
-                <w:rFonts w:ascii="Arial" w:hAnsi="Arial" w:cs="Arial"/>
+                <w:highlight w:val="green"/>
+              </w:rPr>
+            </w:pPr>
+            <w:r>
+              <w:rPr>
+                <w:rFonts w:ascii="Arial" w:hAnsi="Arial" w:cs="Arial"/>
+                <w:highlight w:val="green"/>
               </w:rPr>
               <w:t>Cadastro Usuário</w:t>
             </w:r>
@@ -1177,11 +1188,13 @@
               <w:jc w:val="center"/>
               <w:rPr>
                 <w:rFonts w:ascii="Arial" w:hAnsi="Arial" w:cs="Arial"/>
-              </w:rPr>
-            </w:pPr>
-            <w:r>
-              <w:rPr>
-                <w:rFonts w:ascii="Arial" w:hAnsi="Arial" w:cs="Arial"/>
+                <w:highlight w:val="green"/>
+              </w:rPr>
+            </w:pPr>
+            <w:r>
+              <w:rPr>
+                <w:rFonts w:ascii="Arial" w:hAnsi="Arial" w:cs="Arial"/>
+                <w:highlight w:val="green"/>
               </w:rPr>
               <w:t>NF</w:t>
             </w:r>
@@ -1196,11 +1209,13 @@
               <w:jc w:val="center"/>
               <w:rPr>
                 <w:rFonts w:ascii="Arial" w:hAnsi="Arial" w:cs="Arial"/>
-              </w:rPr>
-            </w:pPr>
-            <w:r>
-              <w:rPr>
-                <w:rFonts w:ascii="Arial" w:hAnsi="Arial" w:cs="Arial"/>
+                <w:highlight w:val="green"/>
+              </w:rPr>
+            </w:pPr>
+            <w:r>
+              <w:rPr>
+                <w:rFonts w:ascii="Arial" w:hAnsi="Arial" w:cs="Arial"/>
+                <w:highlight w:val="green"/>
               </w:rPr>
               <w:t>Usuário</w:t>
             </w:r>
@@ -1512,13 +1527,7 @@
               <w:rPr>
                 <w:rFonts w:ascii="Arial" w:hAnsi="Arial" w:cs="Arial"/>
               </w:rPr>
-              <w:t xml:space="preserve">Usuário - </w:t>
-            </w:r>
-            <w:r>
-              <w:rPr>
-                <w:rFonts w:ascii="Arial" w:hAnsi="Arial" w:cs="Arial"/>
-              </w:rPr>
-              <w:t>ADM</w:t>
+              <w:t>Usuário - ADM</w:t>
             </w:r>
           </w:p>
         </w:tc>
@@ -1989,16 +1998,7 @@
           <w:bCs/>
           <w:highlight w:val="yellow"/>
         </w:rPr>
-        <w:t xml:space="preserve">Nível </w:t>
-      </w:r>
-      <w:r>
-        <w:rPr>
-          <w:rFonts w:ascii="Arial" w:hAnsi="Arial" w:cs="Arial"/>
-          <w:b/>
-          <w:bCs/>
-          <w:highlight w:val="yellow"/>
-        </w:rPr>
-        <w:t>Difícil</w:t>
+        <w:t>Nível Difícil</w:t>
       </w:r>
     </w:p>
     <w:tbl>
@@ -2204,13 +2204,7 @@
               <w:rPr>
                 <w:rFonts w:ascii="Arial" w:hAnsi="Arial" w:cs="Arial"/>
               </w:rPr>
-              <w:t xml:space="preserve">Usuário - </w:t>
-            </w:r>
-            <w:r>
-              <w:rPr>
-                <w:rFonts w:ascii="Arial" w:hAnsi="Arial" w:cs="Arial"/>
-              </w:rPr>
-              <w:t>ADM</w:t>
+              <w:t>Usuário - ADM</w:t>
             </w:r>
           </w:p>
         </w:tc>
@@ -2228,11 +2222,13 @@
               <w:jc w:val="center"/>
               <w:rPr>
                 <w:rFonts w:ascii="Arial" w:hAnsi="Arial" w:cs="Arial"/>
-              </w:rPr>
-            </w:pPr>
-            <w:r>
-              <w:rPr>
-                <w:rFonts w:ascii="Arial" w:hAnsi="Arial" w:cs="Arial"/>
+                <w:highlight w:val="green"/>
+              </w:rPr>
+            </w:pPr>
+            <w:r>
+              <w:rPr>
+                <w:rFonts w:ascii="Arial" w:hAnsi="Arial" w:cs="Arial"/>
+                <w:highlight w:val="green"/>
               </w:rPr>
               <w:t>O controle de sessão</w:t>
             </w:r>
@@ -2247,11 +2243,13 @@
               <w:jc w:val="center"/>
               <w:rPr>
                 <w:rFonts w:ascii="Arial" w:hAnsi="Arial" w:cs="Arial"/>
-              </w:rPr>
-            </w:pPr>
-            <w:r>
-              <w:rPr>
-                <w:rFonts w:ascii="Arial" w:hAnsi="Arial" w:cs="Arial"/>
+                <w:highlight w:val="green"/>
+              </w:rPr>
+            </w:pPr>
+            <w:r>
+              <w:rPr>
+                <w:rFonts w:ascii="Arial" w:hAnsi="Arial" w:cs="Arial"/>
+                <w:highlight w:val="green"/>
               </w:rPr>
               <w:t>NF</w:t>
             </w:r>
@@ -2266,11 +2264,13 @@
               <w:jc w:val="center"/>
               <w:rPr>
                 <w:rFonts w:ascii="Arial" w:hAnsi="Arial" w:cs="Arial"/>
-              </w:rPr>
-            </w:pPr>
-            <w:r>
-              <w:rPr>
-                <w:rFonts w:ascii="Arial" w:hAnsi="Arial" w:cs="Arial"/>
+                <w:highlight w:val="green"/>
+              </w:rPr>
+            </w:pPr>
+            <w:r>
+              <w:rPr>
+                <w:rFonts w:ascii="Arial" w:hAnsi="Arial" w:cs="Arial"/>
+                <w:highlight w:val="green"/>
               </w:rPr>
               <w:t xml:space="preserve">Usuário </w:t>
             </w:r>
@@ -2457,13 +2457,14 @@
           <w:rFonts w:ascii="Arial" w:hAnsi="Arial" w:cs="Arial"/>
           <w:highlight w:val="green"/>
         </w:rPr>
-        <w:t>Planejamento dos Textos</w:t>
-      </w:r>
-      <w:r>
-        <w:rPr>
-          <w:rFonts w:ascii="Arial" w:hAnsi="Arial" w:cs="Arial"/>
-        </w:rPr>
-        <w:t xml:space="preserve"> e IMG das Telas</w:t>
+        <w:t xml:space="preserve">Planejamento dos </w:t>
+      </w:r>
+      <w:r>
+        <w:rPr>
+          <w:rFonts w:ascii="Arial" w:hAnsi="Arial" w:cs="Arial"/>
+          <w:highlight w:val="green"/>
+        </w:rPr>
+        <w:t>Textos e IMG das Telas</w:t>
       </w:r>
     </w:p>
     <w:p>
@@ -2475,11 +2476,13 @@
         </w:numPr>
         <w:rPr>
           <w:rFonts w:ascii="Arial" w:hAnsi="Arial" w:cs="Arial"/>
-        </w:rPr>
-      </w:pPr>
-      <w:r>
-        <w:rPr>
-          <w:rFonts w:ascii="Arial" w:hAnsi="Arial" w:cs="Arial"/>
+          <w:highlight w:val="green"/>
+        </w:rPr>
+      </w:pPr>
+      <w:r>
+        <w:rPr>
+          <w:rFonts w:ascii="Arial" w:hAnsi="Arial" w:cs="Arial"/>
+          <w:highlight w:val="green"/>
         </w:rPr>
         <w:t>Layout das telas</w:t>
       </w:r>
@@ -2493,11 +2496,13 @@
         </w:numPr>
         <w:rPr>
           <w:rFonts w:ascii="Arial" w:hAnsi="Arial" w:cs="Arial"/>
-        </w:rPr>
-      </w:pPr>
-      <w:r>
-        <w:rPr>
-          <w:rFonts w:ascii="Arial" w:hAnsi="Arial" w:cs="Arial"/>
+          <w:highlight w:val="green"/>
+        </w:rPr>
+      </w:pPr>
+      <w:r>
+        <w:rPr>
+          <w:rFonts w:ascii="Arial" w:hAnsi="Arial" w:cs="Arial"/>
+          <w:highlight w:val="green"/>
         </w:rPr>
         <w:t>Separação de Tarefas</w:t>
       </w:r>
@@ -2559,23 +2564,7 @@
           <w:b/>
           <w:bCs/>
         </w:rPr>
-        <w:t>Plano de Execução I</w:t>
-      </w:r>
-      <w:r>
-        <w:rPr>
-          <w:rFonts w:ascii="Arial" w:hAnsi="Arial" w:cs="Arial"/>
-          <w:b/>
-          <w:bCs/>
-        </w:rPr>
-        <w:t>I</w:t>
-      </w:r>
-      <w:r>
-        <w:rPr>
-          <w:rFonts w:ascii="Arial" w:hAnsi="Arial" w:cs="Arial"/>
-          <w:b/>
-          <w:bCs/>
-        </w:rPr>
-        <w:t>:</w:t>
+        <w:t>Plano de Execução II:</w:t>
       </w:r>
     </w:p>
     <w:p>

</xml_diff>